<commit_message>
Documento di responsabilità delle classi: sistemate varie classi e sistemati riferimenti sulle classi del Grafico e del Database
</commit_message>
<xml_diff>
--- a/Fase Analisi/Documento di Progetto - Responsabilità delle classi.docx
+++ b/Fase Analisi/Documento di Progetto - Responsabilità delle classi.docx
@@ -83,7 +83,13 @@
         </w:numPr>
       </w:pPr>
       <w:r>
-        <w:t xml:space="preserve">Sfrutta varie classi qui elencate per la gestione della cache, del </w:t>
+        <w:t xml:space="preserve">Sfrutta </w:t>
+      </w:r>
+      <w:r>
+        <w:t>molte</w:t>
+      </w:r>
+      <w:r>
+        <w:t xml:space="preserve"> classi qui elencate per la gestione della cache, del </w:t>
       </w:r>
       <w:proofErr w:type="spellStart"/>
       <w:r>
@@ -91,8 +97,22 @@
       </w:r>
       <w:proofErr w:type="spellEnd"/>
       <w:r>
-        <w:t>, del caricamento del file di configurazione e per la gestione delle componenti grafiche</w:t>
-      </w:r>
+        <w:t>, del caricamento del file di configurazione</w:t>
+      </w:r>
+      <w:r>
+        <w:t>,</w:t>
+      </w:r>
+      <w:r>
+        <w:t xml:space="preserve"> per la gestione delle componenti grafiche</w:t>
+      </w:r>
+      <w:r>
+        <w:t xml:space="preserve"> e per l’import di file di </w:t>
+      </w:r>
+      <w:proofErr w:type="spellStart"/>
+      <w:r>
+        <w:t>GuadagniSpese</w:t>
+      </w:r>
+      <w:proofErr w:type="spellEnd"/>
     </w:p>
     <w:p>
       <w:r>
@@ -152,6 +172,21 @@
         <w:t>GuadagnoSpesa</w:t>
       </w:r>
       <w:proofErr w:type="spellEnd"/>
+      <w:r>
+        <w:t>, lo fa su base settimanale</w:t>
+      </w:r>
+    </w:p>
+    <w:p>
+      <w:pPr>
+        <w:pStyle w:val="Paragrafoelenco"/>
+        <w:numPr>
+          <w:ilvl w:val="0"/>
+          <w:numId w:val="2"/>
+        </w:numPr>
+      </w:pPr>
+      <w:r>
+        <w:t>Ha tre visuali impostabili: Mensile, Semestrale e Annuale</w:t>
+      </w:r>
     </w:p>
     <w:p>
       <w:r>
@@ -185,20 +220,138 @@
         <w:t>GuadagnoSpesa</w:t>
       </w:r>
       <w:proofErr w:type="spellEnd"/>
-      <w:r>
-        <w:t>, mantenendo tutti i membri privati</w:t>
-      </w:r>
-    </w:p>
-    <w:p>
-      <w:pPr>
-        <w:pStyle w:val="Paragrafoelenco"/>
-        <w:numPr>
-          <w:ilvl w:val="0"/>
-          <w:numId w:val="3"/>
-        </w:numPr>
-      </w:pPr>
-      <w:r>
-        <w:t xml:space="preserve">Ha una serie di metodi </w:t>
+    </w:p>
+    <w:p>
+      <w:pPr>
+        <w:pStyle w:val="Paragrafoelenco"/>
+        <w:numPr>
+          <w:ilvl w:val="0"/>
+          <w:numId w:val="3"/>
+        </w:numPr>
+      </w:pPr>
+      <w:r>
+        <w:t xml:space="preserve">Ha membri che servono a rappresentare </w:t>
+      </w:r>
+      <w:proofErr w:type="spellStart"/>
+      <w:r>
+        <w:t>GuadagnoSpesa</w:t>
+      </w:r>
+      <w:proofErr w:type="spellEnd"/>
+      <w:r>
+        <w:t xml:space="preserve"> ed è di supporto a tutte le classi che devono gestire istanze di </w:t>
+      </w:r>
+      <w:proofErr w:type="spellStart"/>
+      <w:r>
+        <w:t>GuadagnoSpesa</w:t>
+      </w:r>
+      <w:proofErr w:type="spellEnd"/>
+    </w:p>
+    <w:p>
+      <w:r>
+        <w:t xml:space="preserve">Classe </w:t>
+      </w:r>
+      <w:proofErr w:type="spellStart"/>
+      <w:r>
+        <w:rPr>
+          <w:b/>
+        </w:rPr>
+        <w:t>GuadagnoSpesa</w:t>
+      </w:r>
+      <w:r>
+        <w:rPr>
+          <w:b/>
+        </w:rPr>
+        <w:t>Settimanale</w:t>
+      </w:r>
+      <w:proofErr w:type="spellEnd"/>
+    </w:p>
+    <w:p>
+      <w:pPr>
+        <w:pStyle w:val="Paragrafoelenco"/>
+        <w:numPr>
+          <w:ilvl w:val="0"/>
+          <w:numId w:val="3"/>
+        </w:numPr>
+      </w:pPr>
+      <w:r>
+        <w:t xml:space="preserve">Rappresenta una voce monetaria di </w:t>
+      </w:r>
+      <w:proofErr w:type="spellStart"/>
+      <w:r>
+        <w:t>GuadagnoSpesa</w:t>
+      </w:r>
+      <w:proofErr w:type="spellEnd"/>
+      <w:r>
+        <w:t xml:space="preserve">, </w:t>
+      </w:r>
+      <w:r>
+        <w:t>ma su base settimanale</w:t>
+      </w:r>
+    </w:p>
+    <w:p>
+      <w:pPr>
+        <w:pStyle w:val="Paragrafoelenco"/>
+        <w:numPr>
+          <w:ilvl w:val="0"/>
+          <w:numId w:val="3"/>
+        </w:numPr>
+      </w:pPr>
+      <w:r>
+        <w:t>Mantiene solo il numero della settimana (su base annuale) e l’importo sommario per quella settimana, senza descrizione o categoria</w:t>
+      </w:r>
+    </w:p>
+    <w:p>
+      <w:r>
+        <w:t xml:space="preserve">Classe </w:t>
+      </w:r>
+      <w:proofErr w:type="spellStart"/>
+      <w:r>
+        <w:rPr>
+          <w:b/>
+        </w:rPr>
+        <w:t>GuadagnoSpesa</w:t>
+      </w:r>
+      <w:r>
+        <w:rPr>
+          <w:b/>
+        </w:rPr>
+        <w:t>Bean</w:t>
+      </w:r>
+      <w:proofErr w:type="spellEnd"/>
+    </w:p>
+    <w:p>
+      <w:pPr>
+        <w:pStyle w:val="Paragrafoelenco"/>
+        <w:numPr>
+          <w:ilvl w:val="0"/>
+          <w:numId w:val="3"/>
+        </w:numPr>
+      </w:pPr>
+      <w:r>
+        <w:t xml:space="preserve">Rappresenta una voce monetaria di </w:t>
+      </w:r>
+      <w:proofErr w:type="spellStart"/>
+      <w:r>
+        <w:t>GuadagnoSpesa</w:t>
+      </w:r>
+      <w:proofErr w:type="spellEnd"/>
+      <w:r>
+        <w:t>, ma ha la sola competenza di essere l’elemento base per la tabella Bean dei risultati</w:t>
+      </w:r>
+    </w:p>
+    <w:p>
+      <w:pPr>
+        <w:pStyle w:val="Paragrafoelenco"/>
+        <w:numPr>
+          <w:ilvl w:val="0"/>
+          <w:numId w:val="3"/>
+        </w:numPr>
+      </w:pPr>
+      <w:r>
+        <w:t>E’ una classe Bean</w:t>
+      </w:r>
+      <w:r>
+        <w:t xml:space="preserve">, ha metodi pubblici </w:t>
       </w:r>
       <w:proofErr w:type="spellStart"/>
       <w:r>
@@ -206,7 +359,22 @@
       </w:r>
       <w:proofErr w:type="spellEnd"/>
       <w:r>
-        <w:t xml:space="preserve"> per ottenere i membri dell’istanza</w:t>
+        <w:t xml:space="preserve"> per ottenere tutti i membri dato dell’istanza</w:t>
+      </w:r>
+      <w:r>
+        <w:t>, che sono privati</w:t>
+      </w:r>
+    </w:p>
+    <w:p>
+      <w:pPr>
+        <w:pStyle w:val="Paragrafoelenco"/>
+        <w:numPr>
+          <w:ilvl w:val="0"/>
+          <w:numId w:val="3"/>
+        </w:numPr>
+      </w:pPr>
+      <w:r>
+        <w:t>Non usa date perché non gestibili a livello di Bean, al cui posto usa semplici stringhe</w:t>
       </w:r>
     </w:p>
     <w:p>
@@ -251,7 +419,22 @@
       </w:r>
       <w:proofErr w:type="spellEnd"/>
       <w:r>
-        <w:t xml:space="preserve"> nel database e due metodi per ottenere le voci contenute in esso, di cui uno con filtro e l’altro senza</w:t>
+        <w:t xml:space="preserve"> nel database e </w:t>
+      </w:r>
+      <w:r>
+        <w:t>tre</w:t>
+      </w:r>
+      <w:r>
+        <w:t xml:space="preserve"> metodi per ottenere le voci contenute in esso, di cui uno con filtro</w:t>
+      </w:r>
+      <w:r>
+        <w:t>, uno</w:t>
+      </w:r>
+      <w:r>
+        <w:t xml:space="preserve"> senza</w:t>
+      </w:r>
+      <w:r>
+        <w:t xml:space="preserve"> filtro e l’altro per ottenere voci su base settimanale</w:t>
       </w:r>
     </w:p>
     <w:p>
@@ -298,6 +481,9 @@
       <w:r>
         <w:t>GuadagnoSpesa</w:t>
       </w:r>
+      <w:r>
+        <w:t>Bean</w:t>
+      </w:r>
       <w:proofErr w:type="spellEnd"/>
       <w:r>
         <w:t xml:space="preserve"> e una lista osservabile di </w:t>
@@ -305,6 +491,9 @@
       <w:proofErr w:type="spellStart"/>
       <w:r>
         <w:t>GuadagnoSpesa</w:t>
+      </w:r>
+      <w:r>
+        <w:t>Bean</w:t>
       </w:r>
       <w:proofErr w:type="spellEnd"/>
     </w:p>
@@ -363,6 +552,7 @@
     </w:p>
     <w:p>
       <w:r>
+        <w:lastRenderedPageBreak/>
         <w:t xml:space="preserve">Classe </w:t>
       </w:r>
       <w:proofErr w:type="spellStart"/>
@@ -480,15 +670,7 @@
       </w:r>
     </w:p>
     <w:p>
-      <w:pPr>
-        <w:ind w:left="360"/>
-      </w:pPr>
-      <w:bookmarkStart w:id="0" w:name="_GoBack"/>
-      <w:bookmarkEnd w:id="0"/>
-    </w:p>
-    <w:p>
-      <w:r>
-        <w:lastRenderedPageBreak/>
+      <w:r>
         <w:t xml:space="preserve">Classe </w:t>
       </w:r>
       <w:proofErr w:type="spellStart"/>
@@ -566,7 +748,34 @@
         </w:numPr>
       </w:pPr>
       <w:r>
-        <w:t>Ha un solo metodo statico che si occupa di verificare la validità di un file XML sulla base di uno schema XSD</w:t>
+        <w:t>Fornisce due metodi statici</w:t>
+      </w:r>
+      <w:r>
+        <w:t xml:space="preserve"> che si occupa</w:t>
+      </w:r>
+      <w:r>
+        <w:t>no</w:t>
+      </w:r>
+      <w:r>
+        <w:t xml:space="preserve"> di verificare</w:t>
+      </w:r>
+      <w:r>
+        <w:t>, rispettivamente,</w:t>
+      </w:r>
+      <w:r>
+        <w:t xml:space="preserve"> la validità di un</w:t>
+      </w:r>
+      <w:r>
+        <w:t>a stringa</w:t>
+      </w:r>
+      <w:r>
+        <w:t xml:space="preserve"> XML </w:t>
+      </w:r>
+      <w:r>
+        <w:t xml:space="preserve">o di un file XML </w:t>
+      </w:r>
+      <w:r>
+        <w:t>sulla base di uno schema XSD</w:t>
       </w:r>
     </w:p>
     <w:p>
@@ -623,6 +832,8 @@
       <w:r>
         <w:t>E’ usata dalle classi che inviano/ricevono voci di log</w:t>
       </w:r>
+      <w:bookmarkStart w:id="0" w:name="_GoBack"/>
+      <w:bookmarkEnd w:id="0"/>
     </w:p>
     <w:p>
       <w:r>
@@ -1530,7 +1741,6 @@
   <w:style w:type="character" w:default="1" w:styleId="Carpredefinitoparagrafo">
     <w:name w:val="Default Paragraph Font"/>
     <w:uiPriority w:val="1"/>
-    <w:semiHidden/>
     <w:unhideWhenUsed/>
   </w:style>
   <w:style w:type="table" w:default="1" w:styleId="Tabellanormale">

</xml_diff>